<commit_message>
Impostato homework, iniziato lezione
</commit_message>
<xml_diff>
--- a/Lezioni/Incontro 1 - 10.03/Appunti scritti a PC - Scaletta seguita.docx
+++ b/Lezioni/Incontro 1 - 10.03/Appunti scritti a PC - Scaletta seguita.docx
@@ -43,6 +43,436 @@
         <w:t>Esercizi DFA/NFA</w:t>
       </w:r>
     </w:p>
+    <w:p>
+      <w:r>
+        <w:drawing>
+          <wp:anchor distT="0" distB="0" distL="114300" distR="114300" simplePos="0" relativeHeight="251661312" behindDoc="0" locked="0" layoutInCell="1" allowOverlap="1" wp14:anchorId="34273D71" wp14:editId="4B393CA2">
+            <wp:simplePos x="0" y="0"/>
+            <wp:positionH relativeFrom="column">
+              <wp:posOffset>3036771</wp:posOffset>
+            </wp:positionH>
+            <wp:positionV relativeFrom="paragraph">
+              <wp:posOffset>450695</wp:posOffset>
+            </wp:positionV>
+            <wp:extent cx="3667887" cy="2190533"/>
+            <wp:effectExtent l="0" t="0" r="8890" b="635"/>
+            <wp:wrapSquare wrapText="bothSides"/>
+            <wp:docPr id="903170027" name="Immagine 1" descr="Immagine che contiene testo, schermata, Carattere, diagramma&#10;&#10;Il contenuto generato dall'IA potrebbe non essere corretto."/>
+            <wp:cNvGraphicFramePr>
+              <a:graphicFrameLocks xmlns:a="http://schemas.openxmlformats.org/drawingml/2006/main" noChangeAspect="1"/>
+            </wp:cNvGraphicFramePr>
+            <a:graphic xmlns:a="http://schemas.openxmlformats.org/drawingml/2006/main">
+              <a:graphicData uri="http://schemas.openxmlformats.org/drawingml/2006/picture">
+                <pic:pic xmlns:pic="http://schemas.openxmlformats.org/drawingml/2006/picture">
+                  <pic:nvPicPr>
+                    <pic:cNvPr id="903170027" name="Immagine 1" descr="Immagine che contiene testo, schermata, Carattere, diagramma&#10;&#10;Il contenuto generato dall'IA potrebbe non essere corretto."/>
+                    <pic:cNvPicPr/>
+                  </pic:nvPicPr>
+                  <pic:blipFill>
+                    <a:blip r:embed="rId5"/>
+                    <a:stretch>
+                      <a:fillRect/>
+                    </a:stretch>
+                  </pic:blipFill>
+                  <pic:spPr>
+                    <a:xfrm>
+                      <a:off x="0" y="0"/>
+                      <a:ext cx="3667887" cy="2190533"/>
+                    </a:xfrm>
+                    <a:prstGeom prst="rect">
+                      <a:avLst/>
+                    </a:prstGeom>
+                  </pic:spPr>
+                </pic:pic>
+              </a:graphicData>
+            </a:graphic>
+            <wp14:sizeRelH relativeFrom="margin">
+              <wp14:pctWidth>0</wp14:pctWidth>
+            </wp14:sizeRelH>
+            <wp14:sizeRelV relativeFrom="margin">
+              <wp14:pctHeight>0</wp14:pctHeight>
+            </wp14:sizeRelV>
+          </wp:anchor>
+        </w:drawing>
+      </w:r>
+      <w:r>
+        <w:drawing>
+          <wp:anchor distT="0" distB="0" distL="114300" distR="114300" simplePos="0" relativeHeight="251659264" behindDoc="0" locked="0" layoutInCell="1" allowOverlap="1" wp14:anchorId="45B3AC9E" wp14:editId="75FD946B">
+            <wp:simplePos x="0" y="0"/>
+            <wp:positionH relativeFrom="column">
+              <wp:posOffset>-471650</wp:posOffset>
+            </wp:positionH>
+            <wp:positionV relativeFrom="paragraph">
+              <wp:posOffset>12375</wp:posOffset>
+            </wp:positionV>
+            <wp:extent cx="3990340" cy="2282825"/>
+            <wp:effectExtent l="0" t="0" r="0" b="3175"/>
+            <wp:wrapSquare wrapText="bothSides"/>
+            <wp:docPr id="1214547576" name="Immagine 1" descr="Immagine che contiene testo, schermata, Carattere&#10;&#10;Il contenuto generato dall'IA potrebbe non essere corretto."/>
+            <wp:cNvGraphicFramePr>
+              <a:graphicFrameLocks xmlns:a="http://schemas.openxmlformats.org/drawingml/2006/main" noChangeAspect="1"/>
+            </wp:cNvGraphicFramePr>
+            <a:graphic xmlns:a="http://schemas.openxmlformats.org/drawingml/2006/main">
+              <a:graphicData uri="http://schemas.openxmlformats.org/drawingml/2006/picture">
+                <pic:pic xmlns:pic="http://schemas.openxmlformats.org/drawingml/2006/picture">
+                  <pic:nvPicPr>
+                    <pic:cNvPr id="1214547576" name="Immagine 1" descr="Immagine che contiene testo, schermata, Carattere&#10;&#10;Il contenuto generato dall'IA potrebbe non essere corretto."/>
+                    <pic:cNvPicPr/>
+                  </pic:nvPicPr>
+                  <pic:blipFill>
+                    <a:blip r:embed="rId6"/>
+                    <a:stretch>
+                      <a:fillRect/>
+                    </a:stretch>
+                  </pic:blipFill>
+                  <pic:spPr>
+                    <a:xfrm>
+                      <a:off x="0" y="0"/>
+                      <a:ext cx="3990340" cy="2282825"/>
+                    </a:xfrm>
+                    <a:prstGeom prst="rect">
+                      <a:avLst/>
+                    </a:prstGeom>
+                  </pic:spPr>
+                </pic:pic>
+              </a:graphicData>
+            </a:graphic>
+            <wp14:sizeRelH relativeFrom="margin">
+              <wp14:pctWidth>0</wp14:pctWidth>
+            </wp14:sizeRelH>
+            <wp14:sizeRelV relativeFrom="margin">
+              <wp14:pctHeight>0</wp14:pctHeight>
+            </wp14:sizeRelV>
+          </wp:anchor>
+        </w:drawing>
+      </w:r>
+    </w:p>
+    <w:p>
+      <w:r>
+        <w:drawing>
+          <wp:anchor distT="0" distB="0" distL="114300" distR="114300" simplePos="0" relativeHeight="251665408" behindDoc="0" locked="0" layoutInCell="1" allowOverlap="1" wp14:anchorId="10F7EF51" wp14:editId="78C723E3">
+            <wp:simplePos x="0" y="0"/>
+            <wp:positionH relativeFrom="column">
+              <wp:posOffset>3034092</wp:posOffset>
+            </wp:positionH>
+            <wp:positionV relativeFrom="paragraph">
+              <wp:posOffset>2363717</wp:posOffset>
+            </wp:positionV>
+            <wp:extent cx="3509645" cy="2464435"/>
+            <wp:effectExtent l="0" t="0" r="0" b="0"/>
+            <wp:wrapSquare wrapText="bothSides"/>
+            <wp:docPr id="926209176" name="Immagine 1" descr="Immagine che contiene testo, schermata, Carattere&#10;&#10;Il contenuto generato dall'IA potrebbe non essere corretto."/>
+            <wp:cNvGraphicFramePr>
+              <a:graphicFrameLocks xmlns:a="http://schemas.openxmlformats.org/drawingml/2006/main" noChangeAspect="1"/>
+            </wp:cNvGraphicFramePr>
+            <a:graphic xmlns:a="http://schemas.openxmlformats.org/drawingml/2006/main">
+              <a:graphicData uri="http://schemas.openxmlformats.org/drawingml/2006/picture">
+                <pic:pic xmlns:pic="http://schemas.openxmlformats.org/drawingml/2006/picture">
+                  <pic:nvPicPr>
+                    <pic:cNvPr id="926209176" name="Immagine 1" descr="Immagine che contiene testo, schermata, Carattere&#10;&#10;Il contenuto generato dall'IA potrebbe non essere corretto."/>
+                    <pic:cNvPicPr/>
+                  </pic:nvPicPr>
+                  <pic:blipFill>
+                    <a:blip r:embed="rId7"/>
+                    <a:stretch>
+                      <a:fillRect/>
+                    </a:stretch>
+                  </pic:blipFill>
+                  <pic:spPr>
+                    <a:xfrm>
+                      <a:off x="0" y="0"/>
+                      <a:ext cx="3509645" cy="2464435"/>
+                    </a:xfrm>
+                    <a:prstGeom prst="rect">
+                      <a:avLst/>
+                    </a:prstGeom>
+                  </pic:spPr>
+                </pic:pic>
+              </a:graphicData>
+            </a:graphic>
+            <wp14:sizeRelH relativeFrom="margin">
+              <wp14:pctWidth>0</wp14:pctWidth>
+            </wp14:sizeRelH>
+            <wp14:sizeRelV relativeFrom="margin">
+              <wp14:pctHeight>0</wp14:pctHeight>
+            </wp14:sizeRelV>
+          </wp:anchor>
+        </w:drawing>
+      </w:r>
+      <w:r>
+        <w:drawing>
+          <wp:anchor distT="0" distB="0" distL="114300" distR="114300" simplePos="0" relativeHeight="251663360" behindDoc="0" locked="0" layoutInCell="1" allowOverlap="1" wp14:anchorId="07435FBB" wp14:editId="17EF36B4">
+            <wp:simplePos x="0" y="0"/>
+            <wp:positionH relativeFrom="column">
+              <wp:posOffset>-562641</wp:posOffset>
+            </wp:positionH>
+            <wp:positionV relativeFrom="paragraph">
+              <wp:posOffset>2364012</wp:posOffset>
+            </wp:positionV>
+            <wp:extent cx="3559175" cy="2378710"/>
+            <wp:effectExtent l="0" t="0" r="3175" b="2540"/>
+            <wp:wrapSquare wrapText="bothSides"/>
+            <wp:docPr id="1721881262" name="Immagine 1" descr="Immagine che contiene testo, schermata, Carattere&#10;&#10;Il contenuto generato dall'IA potrebbe non essere corretto."/>
+            <wp:cNvGraphicFramePr>
+              <a:graphicFrameLocks xmlns:a="http://schemas.openxmlformats.org/drawingml/2006/main" noChangeAspect="1"/>
+            </wp:cNvGraphicFramePr>
+            <a:graphic xmlns:a="http://schemas.openxmlformats.org/drawingml/2006/main">
+              <a:graphicData uri="http://schemas.openxmlformats.org/drawingml/2006/picture">
+                <pic:pic xmlns:pic="http://schemas.openxmlformats.org/drawingml/2006/picture">
+                  <pic:nvPicPr>
+                    <pic:cNvPr id="1721881262" name="Immagine 1" descr="Immagine che contiene testo, schermata, Carattere&#10;&#10;Il contenuto generato dall'IA potrebbe non essere corretto."/>
+                    <pic:cNvPicPr/>
+                  </pic:nvPicPr>
+                  <pic:blipFill>
+                    <a:blip r:embed="rId8"/>
+                    <a:stretch>
+                      <a:fillRect/>
+                    </a:stretch>
+                  </pic:blipFill>
+                  <pic:spPr>
+                    <a:xfrm>
+                      <a:off x="0" y="0"/>
+                      <a:ext cx="3559175" cy="2378710"/>
+                    </a:xfrm>
+                    <a:prstGeom prst="rect">
+                      <a:avLst/>
+                    </a:prstGeom>
+                  </pic:spPr>
+                </pic:pic>
+              </a:graphicData>
+            </a:graphic>
+            <wp14:sizeRelH relativeFrom="margin">
+              <wp14:pctWidth>0</wp14:pctWidth>
+            </wp14:sizeRelH>
+            <wp14:sizeRelV relativeFrom="margin">
+              <wp14:pctHeight>0</wp14:pctHeight>
+            </wp14:sizeRelV>
+          </wp:anchor>
+        </w:drawing>
+      </w:r>
+    </w:p>
+    <w:p>
+      <w:r>
+        <w:drawing>
+          <wp:anchor distT="0" distB="0" distL="114300" distR="114300" simplePos="0" relativeHeight="251667456" behindDoc="0" locked="0" layoutInCell="1" allowOverlap="1" wp14:anchorId="0D968950" wp14:editId="7658E7C0">
+            <wp:simplePos x="0" y="0"/>
+            <wp:positionH relativeFrom="column">
+              <wp:posOffset>1316108</wp:posOffset>
+            </wp:positionH>
+            <wp:positionV relativeFrom="paragraph">
+              <wp:posOffset>2596190</wp:posOffset>
+            </wp:positionV>
+            <wp:extent cx="3674110" cy="2395220"/>
+            <wp:effectExtent l="0" t="0" r="2540" b="5080"/>
+            <wp:wrapSquare wrapText="bothSides"/>
+            <wp:docPr id="2112933255" name="Immagine 1" descr="Immagine che contiene testo, diagramma, schermata, Carattere&#10;&#10;Il contenuto generato dall'IA potrebbe non essere corretto."/>
+            <wp:cNvGraphicFramePr>
+              <a:graphicFrameLocks xmlns:a="http://schemas.openxmlformats.org/drawingml/2006/main" noChangeAspect="1"/>
+            </wp:cNvGraphicFramePr>
+            <a:graphic xmlns:a="http://schemas.openxmlformats.org/drawingml/2006/main">
+              <a:graphicData uri="http://schemas.openxmlformats.org/drawingml/2006/picture">
+                <pic:pic xmlns:pic="http://schemas.openxmlformats.org/drawingml/2006/picture">
+                  <pic:nvPicPr>
+                    <pic:cNvPr id="2112933255" name="Immagine 1" descr="Immagine che contiene testo, diagramma, schermata, Carattere&#10;&#10;Il contenuto generato dall'IA potrebbe non essere corretto."/>
+                    <pic:cNvPicPr/>
+                  </pic:nvPicPr>
+                  <pic:blipFill>
+                    <a:blip r:embed="rId9"/>
+                    <a:stretch>
+                      <a:fillRect/>
+                    </a:stretch>
+                  </pic:blipFill>
+                  <pic:spPr>
+                    <a:xfrm>
+                      <a:off x="0" y="0"/>
+                      <a:ext cx="3674110" cy="2395220"/>
+                    </a:xfrm>
+                    <a:prstGeom prst="rect">
+                      <a:avLst/>
+                    </a:prstGeom>
+                  </pic:spPr>
+                </pic:pic>
+              </a:graphicData>
+            </a:graphic>
+            <wp14:sizeRelH relativeFrom="margin">
+              <wp14:pctWidth>0</wp14:pctWidth>
+            </wp14:sizeRelH>
+            <wp14:sizeRelV relativeFrom="margin">
+              <wp14:pctHeight>0</wp14:pctHeight>
+            </wp14:sizeRelV>
+          </wp:anchor>
+        </w:drawing>
+      </w:r>
+    </w:p>
+    <w:p/>
+    <w:p/>
+    <w:p>
+      <w:r>
+        <w:br w:type="page"/>
+      </w:r>
+    </w:p>
+    <w:p>
+      <w:r>
+        <w:lastRenderedPageBreak/>
+        <w:drawing>
+          <wp:anchor distT="0" distB="0" distL="114300" distR="114300" simplePos="0" relativeHeight="251673600" behindDoc="0" locked="0" layoutInCell="1" allowOverlap="1" wp14:anchorId="38724752" wp14:editId="61AA5D85">
+            <wp:simplePos x="0" y="0"/>
+            <wp:positionH relativeFrom="column">
+              <wp:posOffset>1283802</wp:posOffset>
+            </wp:positionH>
+            <wp:positionV relativeFrom="paragraph">
+              <wp:posOffset>2085327</wp:posOffset>
+            </wp:positionV>
+            <wp:extent cx="2933700" cy="1981835"/>
+            <wp:effectExtent l="0" t="0" r="0" b="0"/>
+            <wp:wrapSquare wrapText="bothSides"/>
+            <wp:docPr id="745934105" name="Immagine 1" descr="Immagine che contiene testo, schermata, diagramma, Carattere&#10;&#10;Il contenuto generato dall'IA potrebbe non essere corretto."/>
+            <wp:cNvGraphicFramePr>
+              <a:graphicFrameLocks xmlns:a="http://schemas.openxmlformats.org/drawingml/2006/main" noChangeAspect="1"/>
+            </wp:cNvGraphicFramePr>
+            <a:graphic xmlns:a="http://schemas.openxmlformats.org/drawingml/2006/main">
+              <a:graphicData uri="http://schemas.openxmlformats.org/drawingml/2006/picture">
+                <pic:pic xmlns:pic="http://schemas.openxmlformats.org/drawingml/2006/picture">
+                  <pic:nvPicPr>
+                    <pic:cNvPr id="745934105" name="Immagine 1" descr="Immagine che contiene testo, schermata, diagramma, Carattere&#10;&#10;Il contenuto generato dall'IA potrebbe non essere corretto."/>
+                    <pic:cNvPicPr/>
+                  </pic:nvPicPr>
+                  <pic:blipFill>
+                    <a:blip r:embed="rId10"/>
+                    <a:stretch>
+                      <a:fillRect/>
+                    </a:stretch>
+                  </pic:blipFill>
+                  <pic:spPr>
+                    <a:xfrm>
+                      <a:off x="0" y="0"/>
+                      <a:ext cx="2933700" cy="1981835"/>
+                    </a:xfrm>
+                    <a:prstGeom prst="rect">
+                      <a:avLst/>
+                    </a:prstGeom>
+                  </pic:spPr>
+                </pic:pic>
+              </a:graphicData>
+            </a:graphic>
+            <wp14:sizeRelH relativeFrom="margin">
+              <wp14:pctWidth>0</wp14:pctWidth>
+            </wp14:sizeRelH>
+            <wp14:sizeRelV relativeFrom="margin">
+              <wp14:pctHeight>0</wp14:pctHeight>
+            </wp14:sizeRelV>
+          </wp:anchor>
+        </w:drawing>
+      </w:r>
+      <w:r>
+        <w:drawing>
+          <wp:anchor distT="0" distB="0" distL="114300" distR="114300" simplePos="0" relativeHeight="251671552" behindDoc="0" locked="0" layoutInCell="1" allowOverlap="1" wp14:anchorId="59D35073" wp14:editId="6EF673BA">
+            <wp:simplePos x="0" y="0"/>
+            <wp:positionH relativeFrom="column">
+              <wp:posOffset>2872935</wp:posOffset>
+            </wp:positionH>
+            <wp:positionV relativeFrom="paragraph">
+              <wp:posOffset>157104</wp:posOffset>
+            </wp:positionV>
+            <wp:extent cx="3209925" cy="1681480"/>
+            <wp:effectExtent l="0" t="0" r="9525" b="0"/>
+            <wp:wrapSquare wrapText="bothSides"/>
+            <wp:docPr id="1732869534" name="Immagine 1" descr="Immagine che contiene testo, schermata, Carattere&#10;&#10;Il contenuto generato dall'IA potrebbe non essere corretto."/>
+            <wp:cNvGraphicFramePr>
+              <a:graphicFrameLocks xmlns:a="http://schemas.openxmlformats.org/drawingml/2006/main" noChangeAspect="1"/>
+            </wp:cNvGraphicFramePr>
+            <a:graphic xmlns:a="http://schemas.openxmlformats.org/drawingml/2006/main">
+              <a:graphicData uri="http://schemas.openxmlformats.org/drawingml/2006/picture">
+                <pic:pic xmlns:pic="http://schemas.openxmlformats.org/drawingml/2006/picture">
+                  <pic:nvPicPr>
+                    <pic:cNvPr id="1732869534" name="Immagine 1" descr="Immagine che contiene testo, schermata, Carattere&#10;&#10;Il contenuto generato dall'IA potrebbe non essere corretto."/>
+                    <pic:cNvPicPr/>
+                  </pic:nvPicPr>
+                  <pic:blipFill>
+                    <a:blip r:embed="rId11"/>
+                    <a:stretch>
+                      <a:fillRect/>
+                    </a:stretch>
+                  </pic:blipFill>
+                  <pic:spPr>
+                    <a:xfrm>
+                      <a:off x="0" y="0"/>
+                      <a:ext cx="3209925" cy="1681480"/>
+                    </a:xfrm>
+                    <a:prstGeom prst="rect">
+                      <a:avLst/>
+                    </a:prstGeom>
+                  </pic:spPr>
+                </pic:pic>
+              </a:graphicData>
+            </a:graphic>
+            <wp14:sizeRelH relativeFrom="margin">
+              <wp14:pctWidth>0</wp14:pctWidth>
+            </wp14:sizeRelH>
+            <wp14:sizeRelV relativeFrom="margin">
+              <wp14:pctHeight>0</wp14:pctHeight>
+            </wp14:sizeRelV>
+          </wp:anchor>
+        </w:drawing>
+      </w:r>
+      <w:r>
+        <w:drawing>
+          <wp:anchor distT="0" distB="0" distL="114300" distR="114300" simplePos="0" relativeHeight="251669504" behindDoc="0" locked="0" layoutInCell="1" allowOverlap="1" wp14:anchorId="5C0B1155" wp14:editId="681DAC46">
+            <wp:simplePos x="0" y="0"/>
+            <wp:positionH relativeFrom="column">
+              <wp:posOffset>-276341</wp:posOffset>
+            </wp:positionH>
+            <wp:positionV relativeFrom="paragraph">
+              <wp:posOffset>337</wp:posOffset>
+            </wp:positionV>
+            <wp:extent cx="3113405" cy="2167255"/>
+            <wp:effectExtent l="0" t="0" r="0" b="4445"/>
+            <wp:wrapSquare wrapText="bothSides"/>
+            <wp:docPr id="540887452" name="Immagine 1" descr="Immagine che contiene testo, schermata, Carattere&#10;&#10;Il contenuto generato dall'IA potrebbe non essere corretto."/>
+            <wp:cNvGraphicFramePr>
+              <a:graphicFrameLocks xmlns:a="http://schemas.openxmlformats.org/drawingml/2006/main" noChangeAspect="1"/>
+            </wp:cNvGraphicFramePr>
+            <a:graphic xmlns:a="http://schemas.openxmlformats.org/drawingml/2006/main">
+              <a:graphicData uri="http://schemas.openxmlformats.org/drawingml/2006/picture">
+                <pic:pic xmlns:pic="http://schemas.openxmlformats.org/drawingml/2006/picture">
+                  <pic:nvPicPr>
+                    <pic:cNvPr id="540887452" name="Immagine 1" descr="Immagine che contiene testo, schermata, Carattere&#10;&#10;Il contenuto generato dall'IA potrebbe non essere corretto."/>
+                    <pic:cNvPicPr/>
+                  </pic:nvPicPr>
+                  <pic:blipFill>
+                    <a:blip r:embed="rId12"/>
+                    <a:stretch>
+                      <a:fillRect/>
+                    </a:stretch>
+                  </pic:blipFill>
+                  <pic:spPr>
+                    <a:xfrm>
+                      <a:off x="0" y="0"/>
+                      <a:ext cx="3113405" cy="2167255"/>
+                    </a:xfrm>
+                    <a:prstGeom prst="rect">
+                      <a:avLst/>
+                    </a:prstGeom>
+                  </pic:spPr>
+                </pic:pic>
+              </a:graphicData>
+            </a:graphic>
+            <wp14:sizeRelH relativeFrom="margin">
+              <wp14:pctWidth>0</wp14:pctWidth>
+            </wp14:sizeRelH>
+            <wp14:sizeRelV relativeFrom="margin">
+              <wp14:pctHeight>0</wp14:pctHeight>
+            </wp14:sizeRelV>
+          </wp:anchor>
+        </w:drawing>
+      </w:r>
+      <w:r>
+        <w:br w:type="page"/>
+      </w:r>
+    </w:p>
+    <w:p/>
+    <w:p/>
+    <w:p/>
     <w:p/>
     <w:sectPr>
       <w:pgSz w:w="11906" w:h="16838"/>

</xml_diff>